<commit_message>
Se sube la guía de la segunda parte del laboratorio y se actualizan los documentos con las respuestas a la segunda parte del laboratorio.
</commit_message>
<xml_diff>
--- a/Docs/Observaciones-Lab 5.docx
+++ b/Docs/Observaciones-Lab 5.docx
@@ -70,31 +70,6 @@
           <w:bCs/>
         </w:rPr>
       </w:r>
-      <w:r>
-        <w:rPr>
-          <w:rFonts w:asciiTheme="minorHAnsi" w:hAnsiTheme="minorHAnsi" w:eastAsiaTheme="minorEastAsia" w:cstheme="minorBidi"/>
-          <w:b/>
-          <w:bCs/>
-        </w:rPr>
-      </w:r>
-      <w:r/>
-      <w:r/>
-      <w:r>
-        <w:rPr>
-          <w:rFonts w:asciiTheme="minorHAnsi" w:hAnsiTheme="minorHAnsi" w:eastAsiaTheme="minorEastAsia" w:cstheme="minorBidi"/>
-          <w:b/>
-          <w:bCs/>
-        </w:rPr>
-      </w:r>
-      <w:r/>
-      <w:r>
-        <w:rPr>
-          <w:rFonts w:asciiTheme="minorHAnsi" w:hAnsiTheme="minorHAnsi" w:eastAsiaTheme="minorEastAsia" w:cstheme="minorBidi"/>
-          <w:b/>
-          <w:bCs/>
-        </w:rPr>
-      </w:r>
-      <w:r/>
       <w:r>
         <w:rPr>
           <w:rFonts w:asciiTheme="minorHAnsi" w:hAnsiTheme="minorHAnsi" w:eastAsiaTheme="minorEastAsia" w:cstheme="minorBidi"/>
@@ -425,15 +400,6 @@
           <w:bCs/>
         </w:rPr>
       </w:r>
-      <w:r>
-        <w:rPr>
-          <w:rFonts w:asciiTheme="minorHAnsi" w:hAnsiTheme="minorHAnsi" w:eastAsiaTheme="minorEastAsia" w:cstheme="minorBidi"/>
-          <w:b/>
-          <w:bCs/>
-        </w:rPr>
-      </w:r>
-      <w:r/>
-      <w:r/>
       <w:r>
         <w:rPr>
           <w:rFonts w:asciiTheme="minorHAnsi" w:hAnsiTheme="minorHAnsi" w:eastAsiaTheme="minorEastAsia" w:cstheme="minorBidi"/>
@@ -1832,28 +1798,6 @@
           <w:rFonts w:asciiTheme="minorHAnsi" w:hAnsiTheme="minorHAnsi" w:eastAsiaTheme="minorEastAsia" w:cstheme="minorBidi"/>
           <w:b/>
           <w:bCs/>
-        </w:rPr>
-      </w:r>
-      <w:r>
-        <w:rPr>
-          <w:rFonts w:asciiTheme="minorHAnsi" w:hAnsiTheme="minorHAnsi" w:eastAsiaTheme="minorEastAsia" w:cstheme="minorBidi"/>
-          <w:b/>
-          <w:bCs/>
-        </w:rPr>
-      </w:r>
-      <w:r>
-        <w:rPr>
-          <w:rFonts w:asciiTheme="minorHAnsi" w:hAnsiTheme="minorHAnsi" w:eastAsiaTheme="minorEastAsia" w:cstheme="minorBidi"/>
-        </w:rPr>
-      </w:r>
-      <w:r>
-        <w:rPr>
-          <w:rFonts w:asciiTheme="minorHAnsi" w:hAnsiTheme="minorHAnsi" w:eastAsiaTheme="minorEastAsia" w:cstheme="minorBidi"/>
-        </w:rPr>
-      </w:r>
-      <w:r>
-        <w:rPr>
-          <w:rFonts w:asciiTheme="minorHAnsi" w:hAnsiTheme="minorHAnsi" w:eastAsiaTheme="minorEastAsia" w:cstheme="minorBidi"/>
         </w:rPr>
       </w:r>
       <w:r>
@@ -3354,15 +3298,6 @@
           <w:bCs/>
         </w:rPr>
       </w:r>
-      <w:r/>
-      <w:r/>
-      <w:r>
-        <w:rPr>
-          <w:rFonts w:asciiTheme="minorHAnsi" w:hAnsiTheme="minorHAnsi" w:eastAsiaTheme="minorEastAsia" w:cstheme="minorBidi"/>
-          <w:b/>
-          <w:bCs/>
-        </w:rPr>
-      </w:r>
     </w:p>
     <w:tbl>
       <w:tblPr>
@@ -4454,28 +4389,6 @@
           <w:rFonts w:asciiTheme="minorHAnsi" w:hAnsiTheme="minorHAnsi" w:eastAsiaTheme="minorEastAsia" w:cstheme="minorBidi"/>
           <w:b/>
           <w:bCs/>
-        </w:rPr>
-      </w:r>
-      <w:r>
-        <w:rPr>
-          <w:rFonts w:asciiTheme="minorHAnsi" w:hAnsiTheme="minorHAnsi" w:eastAsiaTheme="minorEastAsia" w:cstheme="minorBidi"/>
-          <w:b/>
-          <w:bCs/>
-        </w:rPr>
-      </w:r>
-      <w:r>
-        <w:rPr>
-          <w:rFonts w:asciiTheme="minorHAnsi" w:hAnsiTheme="minorHAnsi" w:eastAsiaTheme="minorEastAsia" w:cstheme="minorBidi"/>
-        </w:rPr>
-      </w:r>
-      <w:r>
-        <w:rPr>
-          <w:rFonts w:asciiTheme="minorHAnsi" w:hAnsiTheme="minorHAnsi" w:eastAsiaTheme="minorEastAsia" w:cstheme="minorBidi"/>
-        </w:rPr>
-      </w:r>
-      <w:r>
-        <w:rPr>
-          <w:rFonts w:asciiTheme="minorHAnsi" w:hAnsiTheme="minorHAnsi" w:eastAsiaTheme="minorEastAsia" w:cstheme="minorBidi"/>
         </w:rPr>
       </w:r>
       <w:r>
@@ -5610,15 +5523,6 @@
           <w:bCs/>
         </w:rPr>
       </w:r>
-      <w:r/>
-      <w:r/>
-      <w:r>
-        <w:rPr>
-          <w:rFonts w:asciiTheme="minorHAnsi" w:hAnsiTheme="minorHAnsi" w:eastAsiaTheme="minorEastAsia" w:cstheme="minorBidi"/>
-          <w:b/>
-          <w:bCs/>
-        </w:rPr>
-      </w:r>
     </w:p>
     <w:tbl>
       <w:tblPr>
@@ -6817,10 +6721,8 @@
       </w:r>
       <w:r>
         <w:rPr>
-          <w:rStyle w:val="960"/>
-          <w:b w:val="0"/>
-          <w:bCs w:val="0"/>
-          <w:highlight w:val="none"/>
+          <w:b/>
+          <w:bCs/>
         </w:rPr>
       </w:r>
       <w:r>
@@ -6921,14 +6823,6 @@
       <w:r>
         <w:rPr>
           <w:rStyle w:val="960"/>
-          <w:b w:val="0"/>
-          <w:bCs w:val="0"/>
-          <w:highlight w:val="none"/>
-        </w:rPr>
-      </w:r>
-      <w:r>
-        <w:rPr>
-          <w:rStyle w:val="960"/>
           <w:b/>
           <w:bCs/>
           <w:highlight w:val="none"/>
@@ -7017,7 +6911,6 @@
           <w:rStyle w:val="960"/>
           <w:b w:val="0"/>
           <w:bCs w:val="0"/>
-          <w:highlight w:val="none"/>
         </w:rPr>
       </w:r>
     </w:p>
@@ -7111,21 +7004,6 @@
       <w:r>
         <w:rPr>
           <w:rStyle w:val="960"/>
-          <w:b w:val="0"/>
-          <w:bCs w:val="0"/>
-          <w:highlight w:val="none"/>
-        </w:rPr>
-      </w:r>
-      <w:r>
-        <w:rPr>
-          <w:rStyle w:val="960"/>
-          <w:b w:val="0"/>
-          <w:bCs w:val="0"/>
-        </w:rPr>
-      </w:r>
-      <w:r>
-        <w:rPr>
-          <w:rStyle w:val="960"/>
           <w:b/>
           <w:bCs/>
           <w:highlight w:val="none"/>
@@ -7176,7 +7054,6 @@
           <w:rStyle w:val="960"/>
           <w:b w:val="0"/>
           <w:bCs w:val="0"/>
-          <w:highlight w:val="none"/>
         </w:rPr>
       </w:r>
       <w:r>
@@ -7274,40 +7151,6 @@
           </mc:Fallback>
         </mc:AlternateContent>
       </w:r>
-      <w:r/>
-      <w:r/>
-      <w:r>
-        <w:rPr>
-          <w:rStyle w:val="960"/>
-          <w:b w:val="0"/>
-          <w:bCs w:val="0"/>
-          <w:highlight w:val="none"/>
-        </w:rPr>
-      </w:r>
-      <w:r>
-        <w:rPr>
-          <w:rStyle w:val="960"/>
-          <w:b/>
-          <w:bCs/>
-          <w:highlight w:val="none"/>
-          <w:lang w:val="es-ES"/>
-        </w:rPr>
-      </w:r>
-      <w:r>
-        <w:rPr>
-          <w:rStyle w:val="960"/>
-          <w:b w:val="0"/>
-          <w:bCs w:val="0"/>
-        </w:rPr>
-      </w:r>
-      <w:r>
-        <w:rPr>
-          <w:rStyle w:val="960"/>
-          <w:b w:val="0"/>
-          <w:bCs w:val="0"/>
-          <w:highlight w:val="none"/>
-        </w:rPr>
-      </w:r>
       <w:r>
         <w:rPr>
           <w:rFonts w:ascii="Times New Roman" w:hAnsi="Times New Roman" w:eastAsia="Times New Roman" w:cs="Times New Roman"/>
@@ -7324,7 +7167,15 @@
           <w:color w:val="000000"/>
           <w:sz w:val="24"/>
         </w:rPr>
-        <w:t xml:space="preserve">Evidentemente, la implementación es más eficiente en ArrayList. Lo anterior es </w:t>
+        <w:t xml:space="preserve">Ev</w:t>
+      </w:r>
+      <w:r>
+        <w:rPr>
+          <w:rFonts w:ascii="Times New Roman" w:hAnsi="Times New Roman" w:eastAsia="Times New Roman" w:cs="Times New Roman"/>
+          <w:color w:val="000000"/>
+          <w:sz w:val="24"/>
+        </w:rPr>
+        <w:t xml:space="preserve">identemente, la implementación es más eficiente en ArrayList. Lo anterior es </w:t>
         <w:tab/>
         <w:t xml:space="preserve">esperado, ya que el algoritmo se basa en el intercambio de información entre gaps, lo cual </w:t>
         <w:tab/>
@@ -7338,6 +7189,13 @@
         </w:rPr>
         <w:t xml:space="preserve">de </w:t>
         <w:tab/>
+      </w:r>
+      <w:r>
+        <w:rPr>
+          <w:rFonts w:ascii="Times New Roman" w:hAnsi="Times New Roman" w:eastAsia="Times New Roman" w:cs="Times New Roman"/>
+          <w:color w:val="000000"/>
+          <w:sz w:val="24"/>
+        </w:rPr>
         <w:t xml:space="preserve">LinkedList es la de ArrayList multiplicada por n. Por otro lado, al comparar las razones </w:t>
         <w:tab/>
         <w:t xml:space="preserve">entre el tiempo en 0.5% y 5%, 10% y 20%, 50% y 100%, se observa una razón </w:t>
@@ -7454,7 +7312,14 @@
           <w:highlight w:val="none"/>
         </w:rPr>
       </w:r>
-      <w:r/>
+      <w:r>
+        <w:rPr>
+          <w:rStyle w:val="960"/>
+          <w:b w:val="0"/>
+          <w:bCs w:val="0"/>
+          <w:highlight w:val="none"/>
+        </w:rPr>
+      </w:r>
     </w:p>
     <w:p>
       <w:pPr>
@@ -7540,6 +7405,15 @@
           <w:lang w:val="es-ES"/>
         </w:rPr>
         <w:t xml:space="preserve">logn), por lo tanto para ArrayList y LinkedList el orden de crecimiento es O(nlogn).</w:t>
+      </w:r>
+      <w:r>
+        <w:rPr>
+          <w:rStyle w:val="960"/>
+          <w:b w:val="0"/>
+          <w:bCs w:val="0"/>
+          <w:highlight w:val="none"/>
+          <w:lang w:val="es-ES"/>
+        </w:rPr>
       </w:r>
       <w:r>
         <w:rPr>
@@ -7659,7 +7533,15 @@
           <w:lang w:val="es-ES"/>
         </w:rPr>
       </w:r>
-      <w:r/>
+      <w:r>
+        <w:rPr>
+          <w:rStyle w:val="960"/>
+          <w:b w:val="0"/>
+          <w:bCs w:val="0"/>
+          <w:highlight w:val="none"/>
+          <w:lang w:val="es-ES"/>
+        </w:rPr>
+      </w:r>
     </w:p>
     <w:p>
       <w:pPr>
@@ -7698,37 +7580,13 @@
         </w:rPr>
         <w:t xml:space="preserve">ist y LinkedList, el orden de crecimiento es O(nlogn).</w:t>
       </w:r>
-      <w:r/>
-      <w:r>
-        <w:rPr>
-          <w:rStyle w:val="960"/>
-          <w:b w:val="0"/>
-          <w:bCs w:val="0"/>
-          <w:highlight w:val="none"/>
-        </w:rPr>
-      </w:r>
-      <w:r>
-        <w:rPr>
-          <w:rStyle w:val="960"/>
-          <w:b w:val="0"/>
-          <w:bCs w:val="0"/>
-          <w:highlight w:val="none"/>
-        </w:rPr>
-      </w:r>
-      <w:r>
-        <w:rPr>
-          <w:rStyle w:val="960"/>
-          <w:b w:val="0"/>
-          <w:bCs w:val="0"/>
-          <w:highlight w:val="none"/>
-        </w:rPr>
-      </w:r>
       <w:r>
         <w:rPr>
           <w:rFonts w:ascii="Times New Roman" w:hAnsi="Times New Roman" w:eastAsia="Times New Roman" w:cs="Times New Roman"/>
           <w:sz w:val="24"/>
         </w:rPr>
       </w:r>
+      <w:r/>
     </w:p>
     <w:p>
       <w:pPr>
@@ -7863,14 +7721,28 @@
           <w:b w:val="0"/>
           <w:bCs w:val="0"/>
         </w:rPr>
-        <w:t xml:space="preserve">lo que se infiere que su rendimiento es idéntico para ambos tipos de lista. En contraste, en los algoritmos iterativos (sin incluir Shell), se observa que Insertion tiene mejor rendimiento en LinkedList y Selection tiene mejor rendimiento en ArrayList. Lo a</w:t>
+        <w:t xml:space="preserve">l</w:t>
       </w:r>
       <w:r>
         <w:rPr>
           <w:b w:val="0"/>
           <w:bCs w:val="0"/>
         </w:rPr>
-        <w:t xml:space="preserve">nterior se debe a que Insertion utiliza O(n) intercambios hacia atrás en ArrayList, lo que es menos eficiente que insertar en la posición correcta (O(n)) en LinkedList. En Selection se utiliza una operación O(n) (delete_element en el ciclo while continue_so</w:t>
+        <w:t xml:space="preserve">o que se infiere que su rendimiento es idéntico para ambos tipos de lista. En contraste, en los algoritmos iterativos (sin incluir Shell), se observa que Insertion tiene mejor rendimiento en LinkedList y Selection tiene mejor rendimiento en ArrayList. Lo a</w:t>
+      </w:r>
+      <w:r>
+        <w:rPr>
+          <w:b w:val="0"/>
+          <w:bCs w:val="0"/>
+        </w:rPr>
+        <w:t xml:space="preserve">n</w:t>
+      </w:r>
+      <w:r>
+        <w:rPr>
+          <w:b w:val="0"/>
+          <w:bCs w:val="0"/>
+        </w:rPr>
+        <w:t xml:space="preserve">terior se debe a que Insertion utiliza O(n) intercambios hacia atrás en ArrayList, lo que es menos eficiente que insertar en la posición correcta (O(n)) en LinkedList. En Selection se utiliza una operación O(n) (delete_element en el ciclo while continue_so</w:t>
       </w:r>
       <w:r>
         <w:rPr>
@@ -7944,14 +7816,6 @@
       </w:pPr>
       <w:r>
         <w:tab/>
-      </w:r>
-      <w:r>
-        <w:rPr>
-          <w:b w:val="0"/>
-          <w:bCs w:val="0"/>
-          <w:highlight w:val="none"/>
-          <w:lang w:val="es-ES"/>
-        </w:rPr>
       </w:r>
       <w:r>
         <w:rPr>
@@ -7995,23 +7859,13 @@
         </w:rPr>
         <w:t xml:space="preserve"> para ArrayList y LinkedList, que se muestra a continuación:</w:t>
       </w:r>
-      <w:r/>
-      <w:r/>
-      <w:r>
-        <w:rPr>
-          <w:b w:val="0"/>
-          <w:bCs w:val="0"/>
-          <w:highlight w:val="none"/>
-          <w:lang w:val="es-ES"/>
-        </w:rPr>
-      </w:r>
-      <w:r/>
       <w:r>
         <w:rPr>
           <w:rFonts w:ascii="Times New Roman" w:hAnsi="Times New Roman" w:eastAsia="Times New Roman" w:cs="Times New Roman"/>
           <w:sz w:val="24"/>
         </w:rPr>
       </w:r>
+      <w:r/>
     </w:p>
     <w:p>
       <w:pPr>
@@ -8110,7 +7964,14 @@
           <w:lang w:val="es-ES"/>
         </w:rPr>
       </w:r>
-      <w:r/>
+      <w:r>
+        <w:rPr>
+          <w:b w:val="0"/>
+          <w:bCs w:val="0"/>
+          <w:highlight w:val="none"/>
+          <w:lang w:val="es-ES" w:bidi="es-ES"/>
+        </w:rPr>
+      </w:r>
     </w:p>
     <w:p>
       <w:pPr>
@@ -8214,7 +8075,7 @@
           <w:b w:val="0"/>
           <w:bCs w:val="0"/>
           <w:highlight w:val="none"/>
-          <w:lang w:val="es-ES" w:bidi="es-ES"/>
+          <w:lang w:val="es-ES"/>
         </w:rPr>
       </w:r>
     </w:p>
@@ -8291,7 +8152,15 @@
           <w:bCs w:val="0"/>
           <w:lang w:val="es-ES"/>
         </w:rPr>
-        <w:t xml:space="preserve"> explica con la mayor eficiencia en tiempo de la operación partition y combine con respecto a las operaciones sublist y merge, ya que las primeras son más simples y requieren menos pasos totales. Para justificar lo anterior, observe la tabla de rendimiento; más aún, observ</w:t>
+        <w:t xml:space="preserve"> explica con la m</w:t>
+      </w:r>
+      <w:r>
+        <w:rPr>
+          <w:b w:val="0"/>
+          <w:bCs w:val="0"/>
+          <w:lang w:val="es-ES"/>
+        </w:rPr>
+        <w:t xml:space="preserve">ayor eficiencia en tiempo de la operación partition y combine con respecto a las operaciones sublist y merge, ya que las primeras son más simples y requieren menos pasos totales. Para justificar lo anterior, observe la tabla de rendimiento; más aún, observ</w:t>
       </w:r>
       <w:r>
         <w:rPr>
@@ -8312,6 +8181,7 @@
         <w:rPr>
           <w:b w:val="0"/>
           <w:bCs w:val="0"/>
+          <w:highlight w:val="none"/>
           <w:lang w:val="es-ES"/>
         </w:rPr>
       </w:r>
@@ -8447,14 +8317,13 @@
           <w:b w:val="0"/>
           <w:bCs w:val="0"/>
           <w:highlight w:val="none"/>
-          <w:lang w:val="es-ES" w:bidi="es-ES"/>
+          <w:lang w:val="es-ES"/>
         </w:rPr>
       </w:r>
       <w:r>
         <w:rPr>
           <w:b w:val="0"/>
           <w:bCs w:val="0"/>
-          <w:highlight w:val="none"/>
           <w:lang w:val="es-ES"/>
         </w:rPr>
       </w:r>
@@ -8542,14 +8411,28 @@
           <w:b w:val="0"/>
           <w:bCs w:val="0"/>
         </w:rPr>
-        <w:t xml:space="preserve">rayList y LinkedList. Por otro lado, el mejor algoritmo de ordenamiento es Quick en ArrayList, 5/8 veces tiempo medido como menor (respecto a Quick en LinkedList); esto se debe a que, a pesar de que el mismo algoritmo en LinkedList tenga un rendimiento simi</w:t>
+        <w:t xml:space="preserve">r</w:t>
       </w:r>
       <w:r>
         <w:rPr>
           <w:b w:val="0"/>
           <w:bCs w:val="0"/>
         </w:rPr>
-        <w:t xml:space="preserve">lar, el algoritmo en ArrayList elige un pivote aleatorio, lo que ocasiona que en la mayoría de las veces los pivotes elegidos sean más óptimos. Más aún, se observa que, a medida que la muestra crece, se repiten más los casos en que el algoritmo en ArrayList</w:t>
+        <w:t xml:space="preserve">ayList y LinkedList. Por otro lado, el mejor algoritmo de ordenamiento es Quick en ArrayList, 5/8 veces tiempo medido como menor (respecto a Quick en LinkedList); esto se debe a que, a pesar de que el mismo algoritmo en LinkedList tenga un rendimiento simi</w:t>
+      </w:r>
+      <w:r>
+        <w:rPr>
+          <w:b w:val="0"/>
+          <w:bCs w:val="0"/>
+        </w:rPr>
+        <w:t xml:space="preserve">l</w:t>
+      </w:r>
+      <w:r>
+        <w:rPr>
+          <w:b w:val="0"/>
+          <w:bCs w:val="0"/>
+        </w:rPr>
+        <w:t xml:space="preserve">ar, el algoritmo en ArrayList elige un pivote aleatorio, lo que ocasiona que en la mayoría de las veces los pivotes elegidos sean más óptimos. Más aún, se observa que, a medida que la muestra crece, se repiten más los casos en que el algoritmo en ArrayList</w:t>
       </w:r>
       <w:r>
         <w:rPr>
@@ -8752,6 +8635,7 @@
           <w:rStyle w:val="960"/>
           <w:b w:val="0"/>
           <w:bCs w:val="0"/>
+          <w:highlight w:val="none"/>
           <w:lang w:val="es-ES"/>
         </w:rPr>
       </w:r>
@@ -8853,7 +8737,14 @@
           <w:lang w:val="es-ES"/>
         </w:rPr>
       </w:r>
-      <w:r/>
+      <w:r>
+        <w:rPr>
+          <w:rStyle w:val="960"/>
+          <w:b w:val="0"/>
+          <w:bCs w:val="0"/>
+          <w:lang w:val="es-ES"/>
+        </w:rPr>
+      </w:r>
     </w:p>
     <w:p>
       <w:pPr>
@@ -8924,6 +8815,7 @@
           <w:bCs w:val="0"/>
           <w:lang w:val="es-ES"/>
         </w:rPr>
+        <w:t xml:space="preserve">P</w:t>
       </w:r>
       <w:r>
         <w:rPr>
@@ -8931,7 +8823,7 @@
           <w:bCs w:val="0"/>
           <w:lang w:val="es-ES"/>
         </w:rPr>
-        <w:t xml:space="preserve">Para Quick, ambas implementaciones tienen, para efectos prácticos, la misma eficiencia en todos los rangos. Sin embargo, para Shell, el uso de LinkedList es sumamente ineficiente; más aún, como ya se comentó, aumenta la complejidad temporal. Esto se debe a </w:t>
+        <w:t xml:space="preserve">ara Quick, ambas implementaciones tienen, para efectos prácticos, la misma eficiencia en todos los rangos. Sin embargo, para Shell, el uso de LinkedList es sumamente ineficiente; más aún, como ya se comentó, aumenta la complejidad temporal. Esto se debe a </w:t>
       </w:r>
       <w:r>
         <w:rPr>
@@ -8939,7 +8831,15 @@
           <w:bCs w:val="0"/>
           <w:lang w:val="es-ES"/>
         </w:rPr>
-        <w:t xml:space="preserve">que no es posible adaptar este algoritmo de manera eficiente para LinkedList, ya que este mismo realiza muchos intercambios de información entre posiciones muy dispersas entre sí, y esta operación solo es O(1) en ArrayList dado su acceso directo. Se concluy</w:t>
+        <w:t xml:space="preserve">q</w:t>
+      </w:r>
+      <w:r>
+        <w:rPr>
+          <w:b w:val="0"/>
+          <w:bCs w:val="0"/>
+          <w:lang w:val="es-ES"/>
+        </w:rPr>
+        <w:t xml:space="preserve">ue no es posible adaptar este algoritmo de manera eficiente para LinkedList, ya que este mismo realiza muchos intercambios de información entre posiciones muy dispersas entre sí, y esta operación solo es O(1) en ArrayList dado su acceso directo. Se concluy</w:t>
       </w:r>
       <w:r>
         <w:rPr>
@@ -8953,14 +8853,6 @@
         <w:rPr>
           <w:b w:val="0"/>
           <w:bCs w:val="0"/>
-          <w:lang w:val="es-ES"/>
-        </w:rPr>
-      </w:r>
-      <w:r>
-        <w:rPr>
-          <w:b w:val="0"/>
-          <w:bCs w:val="0"/>
-          <w:lang w:val="es-ES"/>
         </w:rPr>
       </w:r>
       <w:r>
@@ -9050,7 +8942,15 @@
           <w:b w:val="0"/>
           <w:bCs w:val="0"/>
         </w:rPr>
-        <w:t xml:space="preserve"> de ejecución es fundamental. Como nota extra, se comenta que Quick puede ser adaptado para que sea in-place, ahorrando memoria en aplicaciones críticas donde esta debe ser optimizada; además, Merge, aunque no es el algoritmo ganador, puede ser fácilmente p</w:t>
+        <w:t xml:space="preserve"> </w:t>
+      </w:r>
+      <w:r>
+        <w:rPr>
+          <w:rStyle w:val="960"/>
+          <w:b w:val="0"/>
+          <w:bCs w:val="0"/>
+        </w:rPr>
+        <w:t xml:space="preserve">de ejecución es fundamental. Como nota extra, se comenta que Quick puede ser adaptado para que sea in-place, ahorrando memoria en aplicaciones críticas donde esta debe ser optimizada; además, Merge, aunque no es el algoritmo ganador, puede ser fácilmente p</w:t>
       </w:r>
       <w:r>
         <w:rPr>
@@ -9062,7 +8962,6 @@
       </w:r>
       <w:r>
         <w:rPr>
-          <w:rStyle w:val="960"/>
           <w:b w:val="0"/>
           <w:bCs w:val="0"/>
         </w:rPr>
@@ -9103,13 +9002,6 @@
           <w:bCs w:val="0"/>
         </w:rPr>
       </w:r>
-      <w:r>
-        <w:rPr>
-          <w:rStyle w:val="960"/>
-          <w:b w:val="0"/>
-          <w:bCs w:val="0"/>
-        </w:rPr>
-      </w:r>
     </w:p>
     <w:p>
       <w:pPr>
@@ -9120,6 +9012,7 @@
         <w:rPr>
           <w:b w:val="0"/>
           <w:bCs w:val="0"/>
+          <w:highlight w:val="none"/>
         </w:rPr>
       </w:pPr>
       <w:r>
@@ -9144,7 +9037,7 @@
           <w:bCs w:val="0"/>
           <w:lang w:val="es-ES"/>
         </w:rPr>
-        <w:t xml:space="preserve">Dado que no se usaron muestras parcialmente ordenadas, sino muestras aleatorias, no se puede inferir la respuesta por comportamiento experimental; sin embargo, cambiaría la elección a Insertion, ya que este mismo es adaptativo; más aún, su orden de crecimie</w:t>
+        <w:t xml:space="preserve">D</w:t>
       </w:r>
       <w:r>
         <w:rPr>
@@ -9153,7 +9046,7 @@
           <w:bCs w:val="0"/>
           <w:lang w:val="es-ES"/>
         </w:rPr>
-        <w:t xml:space="preserve">nto es cuasilineal para listas parcialmente ordenadas. La anterior elección se basa en la observación de las teorías existentes de algoritmos de ordenamiento. Se puede modificar la práctica para verificar que esta afirmación es, en efecto, correcta.</w:t>
+        <w:t xml:space="preserve">ado que no se usaron muestras parcialmente ordenadas, sino muestras aleatorias, no se puede inferir la respuesta por comportamiento experimental; sin embargo, cambiaría la elección a Insertion, ya que este mismo es adaptativo; más aún, su orden de crecimie</w:t>
       </w:r>
       <w:r>
         <w:rPr>
@@ -9162,6 +9055,7 @@
           <w:bCs w:val="0"/>
           <w:lang w:val="es-ES"/>
         </w:rPr>
+        <w:t xml:space="preserve">nto es pr</w:t>
       </w:r>
       <w:r>
         <w:rPr>
@@ -9170,23 +9064,875 @@
           <w:bCs w:val="0"/>
           <w:lang w:val="es-ES"/>
         </w:rPr>
+        <w:t xml:space="preserve">ácticamente lineal</w:t>
       </w:r>
+      <w:r>
+        <w:rPr>
+          <w:rStyle w:val="960"/>
+          <w:b w:val="0"/>
+          <w:bCs w:val="0"/>
+          <w:lang w:val="es-ES"/>
+        </w:rPr>
+        <w:t xml:space="preserve"> para listas parcialmente ordenadas. La anterior elección se basa en la observación de las teorías existentes de algoritmos de ordenamiento. Se puede modificar la práctica para verificar que esta afirmación es, en efecto, correcta.</w:t>
+      </w:r>
+      <w:r>
+        <w:rPr>
+          <w:rStyle w:val="960"/>
+          <w:highlight w:val="none"/>
+        </w:rPr>
+      </w:r>
+      <w:r>
+        <w:rPr>
+          <w:b w:val="0"/>
+          <w:bCs w:val="0"/>
+          <w:highlight w:val="none"/>
+        </w:rPr>
+      </w:r>
+    </w:p>
+    <w:p>
+      <w:pPr>
+        <w:pStyle w:val="959"/>
+        <w:numPr>
+          <w:ilvl w:val="0"/>
+          <w:numId w:val="21"/>
+        </w:numPr>
+        <w:pBdr/>
+        <w:spacing/>
+        <w:ind/>
+        <w:rPr>
+          <w:rStyle w:val="960"/>
+          <w:b w:val="0"/>
+          <w:bCs w:val="0"/>
+        </w:rPr>
+      </w:pPr>
+      <w:r>
+        <w:rPr>
+          <w:rStyle w:val="960"/>
+          <w:highlight w:val="none"/>
+        </w:rPr>
+      </w:r>
+      <w:r>
+        <w:rPr>
+          <w:rStyle w:val="960"/>
+          <w:highlight w:val="none"/>
+        </w:rPr>
+      </w:r>
+      <w:r>
+        <w:rPr>
+          <w:rFonts w:ascii="Calibri" w:hAnsi="Calibri" w:eastAsia="Calibri" w:cs="Calibri" w:asciiTheme="minorAscii" w:hAnsiTheme="minorAscii" w:eastAsiaTheme="minorAscii" w:cstheme="minorAscii"/>
+          <w:b/>
+          <w:bCs/>
+          <w:lang w:val="es-ES"/>
+        </w:rPr>
+        <w:t xml:space="preserve">¿</w:t>
+      </w:r>
+      <w:r>
+        <w:rPr>
+          <w:rFonts w:ascii="Calibri" w:hAnsi="Calibri" w:eastAsia="Calibri" w:cs="Calibri" w:asciiTheme="minorAscii" w:hAnsiTheme="minorAscii" w:eastAsiaTheme="minorAscii" w:cstheme="minorAscii"/>
+          <w:b/>
+          <w:bCs/>
+        </w:rPr>
+        <w:t xml:space="preserve">El comportamiento de los algoritmos es acorde a lo enunciado teóricamente?</w:t>
+      </w:r>
+      <w:r/>
+      <w:r>
+        <w:rPr>
+          <w:rStyle w:val="960"/>
+          <w:highlight w:val="none"/>
+        </w:rPr>
+      </w:r>
+      <w:r>
+        <w:rPr>
+          <w:rStyle w:val="960"/>
+          <w:b w:val="0"/>
+          <w:bCs w:val="0"/>
+        </w:rPr>
+      </w:r>
+    </w:p>
+    <w:p>
+      <w:pPr>
+        <w:pStyle w:val="959"/>
+        <w:pBdr/>
+        <w:spacing/>
+        <w:ind w:firstLine="0" w:left="720"/>
+        <w:rPr>
+          <w:rStyle w:val="960"/>
+          <w:b w:val="0"/>
+          <w:bCs w:val="0"/>
+        </w:rPr>
+      </w:pPr>
+      <w:r>
+        <w:rPr>
+          <w:rStyle w:val="960"/>
+          <w:b/>
+          <w:bCs/>
+          <w:highlight w:val="none"/>
+          <w:lang w:val="es-ES"/>
+        </w:rPr>
+        <w:t xml:space="preserve">RTA: </w:t>
+      </w:r>
+      <w:r>
+        <w:rPr>
+          <w:rStyle w:val="960"/>
+          <w:b w:val="0"/>
+          <w:bCs w:val="0"/>
+          <w:highlight w:val="none"/>
+          <w:lang w:val="es-ES"/>
+        </w:rPr>
+      </w:r>
+      <w:r>
+        <w:rPr>
+          <w:rStyle w:val="960"/>
+          <w:b w:val="0"/>
+          <w:bCs w:val="0"/>
+          <w:highlight w:val="none"/>
+          <w:lang w:val="es-ES"/>
+        </w:rPr>
+        <w:t xml:space="preserve">Sí, el comportamiento de los algoritmos está de acuerdo a lo enunciado teóricamente, ya que todos tienen el orden de crecimiento teorizado.</w:t>
+      </w:r>
+      <w:r>
+        <w:rPr>
+          <w:rStyle w:val="960"/>
+          <w:b w:val="0"/>
+          <w:bCs w:val="0"/>
+          <w:highlight w:val="none"/>
+          <w:lang w:val="es-ES"/>
+        </w:rPr>
+      </w:r>
+      <w:r>
+        <w:rPr>
+          <w:rStyle w:val="960"/>
+          <w:b w:val="0"/>
+          <w:bCs w:val="0"/>
+          <w:highlight w:val="none"/>
+          <w:lang w:val="es-ES"/>
+        </w:rPr>
+      </w:r>
+      <w:r>
+        <w:rPr>
+          <w:rStyle w:val="960"/>
+          <w:b w:val="0"/>
+          <w:bCs w:val="0"/>
+        </w:rPr>
+      </w:r>
+    </w:p>
+    <w:p>
+      <w:pPr>
+        <w:pStyle w:val="959"/>
+        <w:numPr>
+          <w:ilvl w:val="0"/>
+          <w:numId w:val="21"/>
+        </w:numPr>
+        <w:pBdr/>
+        <w:spacing/>
+        <w:ind/>
+        <w:rPr>
+          <w:rStyle w:val="960"/>
+          <w:b w:val="0"/>
+          <w:bCs w:val="0"/>
+        </w:rPr>
+      </w:pPr>
+      <w:r>
+        <w:rPr>
+          <w:rStyle w:val="960"/>
+          <w:highlight w:val="none"/>
+        </w:rPr>
+      </w:r>
+      <w:r>
+        <w:rPr>
+          <w:rStyle w:val="960"/>
+          <w:highlight w:val="none"/>
+        </w:rPr>
+        <w:t xml:space="preserve">¿Existe alguna diferencia entre los resultados obtenidos al ejecutar las pruebas en diferentes máquinas?</w:t>
+      </w:r>
+      <w:r>
+        <w:rPr>
+          <w:rStyle w:val="960"/>
+          <w:highlight w:val="none"/>
+        </w:rPr>
+      </w:r>
+      <w:r>
+        <w:rPr>
+          <w:rStyle w:val="960"/>
+          <w:b w:val="0"/>
+          <w:bCs w:val="0"/>
+        </w:rPr>
+      </w:r>
+    </w:p>
+    <w:p>
+      <w:pPr>
+        <w:pStyle w:val="959"/>
+        <w:pBdr/>
+        <w:spacing/>
+        <w:ind w:firstLine="0" w:left="720"/>
+        <w:rPr>
+          <w:rStyle w:val="960"/>
+          <w:b w:val="0"/>
+          <w:bCs w:val="0"/>
+        </w:rPr>
+      </w:pPr>
+      <w:r>
+        <w:rPr>
+          <w:rStyle w:val="960"/>
+          <w:highlight w:val="none"/>
+          <w:lang w:val="es-ES"/>
+        </w:rPr>
+        <w:t xml:space="preserve">RTA: </w:t>
+      </w:r>
+      <w:r>
+        <w:rPr>
+          <w:rStyle w:val="960"/>
+          <w:b w:val="0"/>
+          <w:bCs w:val="0"/>
+          <w:highlight w:val="none"/>
+          <w:lang w:val="es-ES"/>
+        </w:rPr>
+      </w:r>
+      <w:r>
+        <w:rPr>
+          <w:rStyle w:val="960"/>
+          <w:b w:val="0"/>
+          <w:bCs w:val="0"/>
+          <w:highlight w:val="none"/>
+          <w:lang w:val="es-ES"/>
+        </w:rPr>
+        <w:t xml:space="preserve">Sí, dependiendo de la máquina, se obtienen distintos resultados; más aún, si se cambia el sistema operativo y no se altera el hardware de la máquina, los resultados pueden cambiar levemente.</w:t>
+      </w:r>
+      <w:r>
+        <w:rPr>
+          <w:rStyle w:val="960"/>
+          <w:b w:val="0"/>
+          <w:bCs w:val="0"/>
+          <w:highlight w:val="none"/>
+          <w:lang w:val="es-ES"/>
+        </w:rPr>
+      </w:r>
+      <w:r>
+        <w:rPr>
+          <w:rStyle w:val="960"/>
+          <w:highlight w:val="none"/>
+        </w:rPr>
+      </w:r>
+      <w:r>
+        <w:rPr>
+          <w:rStyle w:val="960"/>
+          <w:b w:val="0"/>
+          <w:bCs w:val="0"/>
+        </w:rPr>
+      </w:r>
+    </w:p>
+    <w:p>
+      <w:pPr>
+        <w:pStyle w:val="959"/>
+        <w:numPr>
+          <w:ilvl w:val="0"/>
+          <w:numId w:val="21"/>
+        </w:numPr>
+        <w:pBdr/>
+        <w:spacing/>
+        <w:ind/>
+        <w:rPr>
+          <w:rStyle w:val="960"/>
+          <w:b w:val="0"/>
+          <w:bCs w:val="0"/>
+        </w:rPr>
+      </w:pPr>
+      <w:r>
+        <w:rPr>
+          <w:rStyle w:val="960"/>
+          <w:highlight w:val="none"/>
+        </w:rPr>
+      </w:r>
+      <w:r>
+        <w:rPr>
+          <w:rStyle w:val="960"/>
+          <w:highlight w:val="none"/>
+        </w:rPr>
+        <w:t xml:space="preserve">De existir diferencias, ¿A qué creen ustedes que se deben dichas diferencias?</w:t>
+      </w:r>
+      <w:r>
+        <w:rPr>
+          <w:rStyle w:val="960"/>
+          <w:b w:val="0"/>
+          <w:bCs w:val="0"/>
+        </w:rPr>
+      </w:r>
+    </w:p>
+    <w:p>
+      <w:pPr>
+        <w:pStyle w:val="959"/>
+        <w:pBdr/>
+        <w:spacing/>
+        <w:ind w:firstLine="0" w:left="720"/>
+        <w:rPr>
+          <w:rStyle w:val="960"/>
+          <w:b w:val="0"/>
+          <w:bCs w:val="0"/>
+        </w:rPr>
+      </w:pPr>
+      <w:r>
+        <w:rPr>
+          <w:rStyle w:val="960"/>
+          <w:highlight w:val="none"/>
+          <w:lang w:val="es-ES"/>
+        </w:rPr>
+        <w:t xml:space="preserve">RTA: </w:t>
+      </w:r>
+      <w:r>
+        <w:rPr>
+          <w:rStyle w:val="960"/>
+          <w:b w:val="0"/>
+          <w:bCs w:val="0"/>
+          <w:highlight w:val="none"/>
+          <w:lang w:val="es-ES"/>
+        </w:rPr>
+      </w:r>
+      <w:r>
+        <w:rPr>
+          <w:rStyle w:val="960"/>
+          <w:b w:val="0"/>
+          <w:bCs w:val="0"/>
+          <w:highlight w:val="none"/>
+          <w:lang w:val="es-ES"/>
+        </w:rPr>
+        <w:t xml:space="preserve">Se deben principalmente a las diferencias de poder de procesamiento de la CPU y memoria RAM entre las máquinas. Adicionalmente, aspectos como sistema operativo, memoria caché, ventanas abiertas, entre otros, pueden afectar el rendimiento.</w:t>
+      </w:r>
+      <w:r>
+        <w:rPr>
+          <w:rStyle w:val="960"/>
+          <w:b w:val="0"/>
+          <w:bCs w:val="0"/>
+          <w:highlight w:val="none"/>
+          <w:lang w:val="es-ES"/>
+        </w:rPr>
+      </w:r>
+      <w:r>
+        <w:rPr>
+          <w:rStyle w:val="960"/>
+          <w:b w:val="0"/>
+          <w:bCs w:val="0"/>
+        </w:rPr>
+      </w:r>
+    </w:p>
+    <w:p>
+      <w:pPr>
+        <w:pStyle w:val="959"/>
+        <w:numPr>
+          <w:ilvl w:val="0"/>
+          <w:numId w:val="21"/>
+        </w:numPr>
+        <w:pBdr/>
+        <w:spacing/>
+        <w:ind/>
+        <w:rPr>
+          <w:rStyle w:val="960"/>
+          <w:b w:val="0"/>
+          <w:bCs w:val="0"/>
+        </w:rPr>
+      </w:pPr>
+      <w:r>
+        <w:rPr>
+          <w:rStyle w:val="960"/>
+          <w:highlight w:val="none"/>
+        </w:rPr>
+      </w:r>
+      <w:r>
+        <w:rPr>
+          <w:rStyle w:val="960"/>
+          <w:highlight w:val="none"/>
+        </w:rPr>
+        <w:t xml:space="preserve">¿Cuál Estructura de Datos es mejor utilizar si solo se tiene en cuenta los tiempos de ejecución de los algoritmos?</w:t>
+      </w:r>
+      <w:r>
+        <w:rPr>
+          <w:rStyle w:val="960"/>
+          <w:b w:val="0"/>
+          <w:bCs w:val="0"/>
+        </w:rPr>
+      </w:r>
+    </w:p>
+    <w:p>
+      <w:pPr>
+        <w:pStyle w:val="959"/>
+        <w:pBdr/>
+        <w:spacing/>
+        <w:ind w:firstLine="0" w:left="720"/>
+        <w:rPr>
+          <w:rStyle w:val="960"/>
+          <w:b w:val="0"/>
+          <w:bCs w:val="0"/>
+        </w:rPr>
+      </w:pPr>
+      <w:r>
+        <w:rPr>
+          <w:rStyle w:val="960"/>
+          <w:highlight w:val="none"/>
+          <w:lang w:val="es-ES"/>
+        </w:rPr>
+        <w:t xml:space="preserve">RTA: </w:t>
+      </w:r>
+      <w:r>
+        <w:rPr>
+          <w:rStyle w:val="960"/>
+          <w:b w:val="0"/>
+          <w:bCs w:val="0"/>
+          <w:highlight w:val="none"/>
+          <w:lang w:val="es-ES"/>
+        </w:rPr>
+        <w:t xml:space="preserve">Dada toda la discusión anterior, se infiere que la estructura de datos es ArrayList, ya que esta misma tiene el algoritmo Shell con menor orden de crecimiento, por lo que este mismo tiene un tiempo de ejecución mucho menor en esta estructura. Por otro lado,</w:t>
+      </w:r>
+      <w:r>
+        <w:rPr>
+          <w:rStyle w:val="960"/>
+          <w:b w:val="0"/>
+          <w:bCs w:val="0"/>
+          <w:highlight w:val="none"/>
+          <w:lang w:val="es-ES"/>
+        </w:rPr>
+        <w:t xml:space="preserve"> el resto de algoritmos tienen el mismo orden de crecimiento y son prácticamente igual de eficientes en ambas implementaciones y con tiempos de ejecución parejos.</w:t>
+      </w:r>
+      <w:r>
+        <w:rPr>
+          <w:rStyle w:val="960"/>
+          <w:b w:val="0"/>
+          <w:bCs w:val="0"/>
+          <w:highlight w:val="none"/>
+          <w:lang w:val="es-ES"/>
+        </w:rPr>
+      </w:r>
+      <w:r>
+        <w:rPr>
+          <w:rStyle w:val="960"/>
+          <w:b w:val="0"/>
+          <w:bCs w:val="0"/>
+        </w:rPr>
+      </w:r>
+    </w:p>
+    <w:p>
+      <w:pPr>
+        <w:pStyle w:val="959"/>
+        <w:pBdr/>
+        <w:spacing/>
+        <w:ind w:firstLine="0" w:left="720"/>
+        <w:rPr>
+          <w:rStyle w:val="960"/>
+          <w:b w:val="0"/>
+          <w:bCs w:val="0"/>
+        </w:rPr>
+      </w:pPr>
+      <w:r>
+        <w:rPr>
+          <w:rStyle w:val="960"/>
+          <w:b w:val="0"/>
+          <w:bCs w:val="0"/>
+        </w:rPr>
+      </w:r>
+      <w:r>
+        <w:rPr>
+          <w:rStyle w:val="960"/>
+          <w:b w:val="0"/>
+          <w:bCs w:val="0"/>
+        </w:rPr>
+      </w:r>
+      <w:r>
+        <w:rPr>
+          <w:rStyle w:val="960"/>
+          <w:b w:val="0"/>
+          <w:bCs w:val="0"/>
+        </w:rPr>
+      </w:r>
+    </w:p>
+    <w:p>
+      <w:pPr>
+        <w:pStyle w:val="959"/>
+        <w:pBdr/>
+        <w:spacing/>
+        <w:ind w:firstLine="0" w:left="720"/>
+        <w:rPr>
+          <w:rStyle w:val="960"/>
+          <w:b w:val="0"/>
+          <w:bCs w:val="0"/>
+        </w:rPr>
+      </w:pPr>
+      <w:r>
+        <w:rPr>
+          <w:rStyle w:val="960"/>
+          <w:b w:val="0"/>
+          <w:bCs w:val="0"/>
+        </w:rPr>
+      </w:r>
+      <w:r>
+        <w:rPr>
+          <w:rStyle w:val="960"/>
+          <w:b w:val="0"/>
+          <w:bCs w:val="0"/>
+        </w:rPr>
+      </w:r>
+      <w:r>
+        <w:rPr>
+          <w:rStyle w:val="960"/>
+          <w:b w:val="0"/>
+          <w:bCs w:val="0"/>
+        </w:rPr>
+      </w:r>
+    </w:p>
+    <w:p>
+      <w:pPr>
+        <w:pStyle w:val="959"/>
+        <w:pBdr/>
+        <w:spacing/>
+        <w:ind w:firstLine="0" w:left="720"/>
+        <w:rPr>
+          <w:rStyle w:val="960"/>
+          <w:b w:val="0"/>
+          <w:bCs w:val="0"/>
+        </w:rPr>
+      </w:pPr>
+      <w:r>
+        <w:rPr>
+          <w:b w:val="0"/>
+          <w:bCs w:val="0"/>
+          <w:highlight w:val="none"/>
+          <w:lang w:val="es-ES"/>
+        </w:rPr>
+      </w:r>
+      <w:r>
+        <w:rPr>
+          <w:b w:val="0"/>
+          <w:bCs w:val="0"/>
+          <w:highlight w:val="none"/>
+          <w:lang w:val="es-ES"/>
+        </w:rPr>
+      </w:r>
+      <w:r>
+        <w:rPr>
+          <w:b w:val="0"/>
+          <w:bCs w:val="0"/>
+          <w:highlight w:val="none"/>
+          <w:lang w:val="es-ES"/>
+        </w:rPr>
+      </w:r>
+      <w:r>
+        <w:rPr>
+          <w:b w:val="0"/>
+          <w:bCs w:val="0"/>
+          <w:highlight w:val="none"/>
+          <w:lang w:val="es-ES"/>
+        </w:rPr>
+      </w:r>
+      <w:r>
+        <w:rPr>
+          <w:b w:val="0"/>
+          <w:bCs w:val="0"/>
+          <w:highlight w:val="none"/>
+          <w:lang w:val="es-ES"/>
+        </w:rPr>
+      </w:r>
+      <w:r>
+        <w:rPr>
+          <w:b w:val="0"/>
+          <w:bCs w:val="0"/>
+          <w:highlight w:val="none"/>
+          <w:lang w:val="es-ES"/>
+        </w:rPr>
+      </w:r>
+      <w:r>
+        <w:rPr>
+          <w:b w:val="0"/>
+          <w:bCs w:val="0"/>
+          <w:highlight w:val="none"/>
+          <w:lang w:val="es-ES"/>
+        </w:rPr>
+      </w:r>
+      <w:r>
+        <w:rPr>
+          <w:b w:val="0"/>
+          <w:bCs w:val="0"/>
+          <w:highlight w:val="none"/>
+          <w:lang w:val="es-ES"/>
+        </w:rPr>
+      </w:r>
+      <w:r>
+        <w:rPr>
+          <w:b w:val="0"/>
+          <w:bCs w:val="0"/>
+          <w:highlight w:val="none"/>
+          <w:lang w:val="es-ES"/>
+        </w:rPr>
+      </w:r>
+      <w:r>
+        <w:rPr>
+          <w:b w:val="0"/>
+          <w:bCs w:val="0"/>
+          <w:highlight w:val="none"/>
+          <w:lang w:val="es-ES"/>
+        </w:rPr>
+      </w:r>
+      <w:r>
+        <w:rPr>
+          <w:b w:val="0"/>
+          <w:bCs w:val="0"/>
+          <w:highlight w:val="none"/>
+          <w:lang w:val="es-ES"/>
+        </w:rPr>
+      </w:r>
+      <w:r>
+        <w:rPr>
+          <w:b w:val="0"/>
+          <w:bCs w:val="0"/>
+          <w:highlight w:val="none"/>
+          <w:lang w:val="es-ES"/>
+        </w:rPr>
+      </w:r>
+      <w:r>
+        <w:rPr>
+          <w:b w:val="0"/>
+          <w:bCs w:val="0"/>
+          <w:highlight w:val="none"/>
+          <w:lang w:val="es-ES"/>
+        </w:rPr>
+      </w:r>
+      <w:r>
+        <w:rPr>
+          <w:b w:val="0"/>
+          <w:bCs w:val="0"/>
+          <w:highlight w:val="none"/>
+          <w:lang w:val="es-ES"/>
+        </w:rPr>
+      </w:r>
+      <w:r>
+        <w:rPr>
+          <w:b w:val="0"/>
+          <w:bCs w:val="0"/>
+          <w:highlight w:val="none"/>
+          <w:lang w:val="es-ES"/>
+        </w:rPr>
+      </w:r>
+      <w:r>
+        <w:rPr>
+          <w:b w:val="0"/>
+          <w:bCs w:val="0"/>
+          <w:highlight w:val="none"/>
+          <w:lang w:val="es-ES"/>
+        </w:rPr>
+      </w:r>
+      <w:r>
+        <w:rPr>
+          <w:b w:val="0"/>
+          <w:bCs w:val="0"/>
+          <w:highlight w:val="none"/>
+          <w:lang w:val="es-ES"/>
+        </w:rPr>
+      </w:r>
+      <w:r>
+        <w:rPr>
+          <w:b w:val="0"/>
+          <w:bCs w:val="0"/>
+          <w:highlight w:val="none"/>
+          <w:lang w:val="es-ES"/>
+        </w:rPr>
+      </w:r>
+      <w:r>
+        <w:rPr>
+          <w:rStyle w:val="960"/>
+          <w:b w:val="0"/>
+          <w:bCs w:val="0"/>
+        </w:rPr>
+      </w:r>
+      <w:r>
+        <w:rPr>
+          <w:rStyle w:val="960"/>
+          <w:b w:val="0"/>
+          <w:bCs w:val="0"/>
+        </w:rPr>
+      </w:r>
+      <w:r>
+        <w:rPr>
+          <w:rStyle w:val="960"/>
+          <w:b w:val="0"/>
+          <w:bCs w:val="0"/>
+        </w:rPr>
+      </w:r>
+      <w:r>
+        <w:rPr>
+          <w:rStyle w:val="960"/>
+          <w:b w:val="0"/>
+          <w:bCs w:val="0"/>
+        </w:rPr>
+      </w:r>
+      <w:r>
+        <w:rPr>
+          <w:rStyle w:val="960"/>
+          <w:b w:val="0"/>
+          <w:bCs w:val="0"/>
+        </w:rPr>
+      </w:r>
+    </w:p>
+    <w:p>
+      <w:pPr>
+        <w:pStyle w:val="959"/>
+        <w:numPr>
+          <w:ilvl w:val="0"/>
+          <w:numId w:val="21"/>
+        </w:numPr>
+        <w:pBdr/>
+        <w:spacing/>
+        <w:ind/>
+        <w:rPr>
+          <w:rStyle w:val="960"/>
+          <w:b w:val="0"/>
+          <w:bCs w:val="0"/>
+        </w:rPr>
+      </w:pPr>
+      <w:r>
+        <w:rPr>
+          <w:b w:val="0"/>
+          <w:bCs w:val="0"/>
+          <w:highlight w:val="none"/>
+        </w:rPr>
+      </w:r>
+      <w:r>
+        <w:rPr>
+          <w:b w:val="0"/>
+          <w:bCs w:val="0"/>
+          <w:highlight w:val="none"/>
+        </w:rPr>
+      </w:r>
+      <w:r>
+        <w:rPr>
+          <w:rFonts w:ascii="Calibri" w:hAnsi="Calibri" w:eastAsia="Calibri" w:cs="Calibri"/>
+          <w:b/>
+          <w:bCs/>
+          <w:i w:val="0"/>
+          <w:iCs w:val="0"/>
+          <w:color w:val="000000" w:themeColor="text1" w:themeTint="FF" w:themeShade="FF"/>
+          <w:sz w:val="22"/>
+          <w:szCs w:val="22"/>
+          <w:lang w:val="es-CO"/>
+        </w:rPr>
+        <w:t xml:space="preserve"> </w:t>
+      </w:r>
+      <w:r>
+        <w:rPr>
+          <w:rFonts w:ascii="Calibri" w:hAnsi="Calibri" w:eastAsia="Calibri" w:cs="Calibri"/>
+          <w:b/>
+          <w:bCs/>
+          <w:i w:val="0"/>
+          <w:iCs w:val="0"/>
+          <w:color w:val="000000" w:themeColor="text1" w:themeTint="FF" w:themeShade="FF"/>
+          <w:sz w:val="22"/>
+          <w:szCs w:val="22"/>
+          <w:lang w:val="es-ES"/>
+        </w:rPr>
+        <w:t xml:space="preserve">¿En </w:t>
+      </w:r>
+      <w:r>
+        <w:rPr>
+          <w:rFonts w:ascii="Calibri" w:hAnsi="Calibri" w:eastAsia="Calibri" w:cs="Calibri"/>
+          <w:b/>
+          <w:bCs/>
+          <w:i w:val="0"/>
+          <w:iCs w:val="0"/>
+          <w:color w:val="000000" w:themeColor="text1" w:themeTint="FF" w:themeShade="FF"/>
+          <w:sz w:val="22"/>
+          <w:szCs w:val="22"/>
+          <w:lang w:val="es-CO"/>
+        </w:rPr>
+        <w:t xml:space="preserve">qué casos es más eficiente utilizar un algoritmo de ordenamiento recursivo en lugar de uno iterativo? Explique teóricamente su respuesta y ejemplifique con los resultados obtenidos en las pruebas realizadas</w:t>
+      </w:r>
+      <w:r>
+        <w:rPr>
+          <w:b w:val="0"/>
+          <w:bCs w:val="0"/>
+          <w:highlight w:val="none"/>
+          <w:lang w:val="es-ES"/>
+        </w:rPr>
+        <w:t xml:space="preserve">.</w:t>
+      </w:r>
+      <w:r>
+        <w:rPr>
+          <w:b w:val="0"/>
+          <w:bCs w:val="0"/>
+          <w:highlight w:val="none"/>
+        </w:rPr>
+      </w:r>
+      <w:r/>
       <w:r>
         <w:rPr>
           <w:b w:val="0"/>
           <w:bCs w:val="0"/>
         </w:rPr>
       </w:r>
+      <w:r>
+        <w:rPr>
+          <w:rStyle w:val="960"/>
+          <w:b w:val="0"/>
+          <w:bCs w:val="0"/>
+        </w:rPr>
+      </w:r>
     </w:p>
     <w:p>
       <w:pPr>
-        <w:pBdr/>
-        <w:spacing/>
-        <w:ind/>
-        <w:rPr/>
-      </w:pPr>
-      <w:r/>
-      <w:r/>
+        <w:pStyle w:val="959"/>
+        <w:pBdr/>
+        <w:spacing/>
+        <w:ind w:firstLine="0" w:left="720"/>
+        <w:rPr>
+          <w:rStyle w:val="960"/>
+          <w:b w:val="0"/>
+          <w:bCs w:val="0"/>
+        </w:rPr>
+      </w:pPr>
+      <w:r>
+        <w:rPr>
+          <w:b/>
+          <w:bCs/>
+          <w:highlight w:val="none"/>
+          <w:lang w:val="es-ES"/>
+        </w:rPr>
+        <w:t xml:space="preserve">RTA: </w:t>
+      </w:r>
+      <w:r>
+        <w:rPr>
+          <w:b w:val="0"/>
+          <w:bCs w:val="0"/>
+          <w:highlight w:val="none"/>
+          <w:lang w:val="es-ES"/>
+        </w:rPr>
+      </w:r>
+      <w:r>
+        <w:rPr>
+          <w:b w:val="0"/>
+          <w:bCs w:val="0"/>
+          <w:highlight w:val="none"/>
+          <w:lang w:val="es-ES"/>
+        </w:rPr>
+        <w:t xml:space="preserve">Es más eficiente cuando se prioriza el tiempo de ejecución del ordenamiento; esto se concluye al ver en las gráficas de las anteriores preguntas que los algoritmos recursivos son muchísimo más eficientes en tiempo que los algoritmos iterativos. En contraste</w:t>
+      </w:r>
+      <w:r>
+        <w:rPr>
+          <w:b w:val="0"/>
+          <w:bCs w:val="0"/>
+          <w:highlight w:val="none"/>
+          <w:lang w:val="es-ES"/>
+        </w:rPr>
+        <w:t xml:space="preserve">, si se desea priorizar el espacio, es mejor utilizar algoritmos iterativos, ya que estos mismos, aunque más lentos, son mucho más eficientes en memoria.</w:t>
+      </w:r>
+      <w:r>
+        <w:rPr>
+          <w:b w:val="0"/>
+          <w:bCs w:val="0"/>
+          <w:highlight w:val="none"/>
+          <w:lang w:val="es-ES"/>
+        </w:rPr>
+      </w:r>
+      <w:r>
+        <w:rPr>
+          <w:rStyle w:val="960"/>
+          <w:b w:val="0"/>
+          <w:bCs w:val="0"/>
+        </w:rPr>
+      </w:r>
     </w:p>
     <w:p>
       <w:pPr>
@@ -12232,6 +12978,262 @@
       <w:rPr>
         <w:rFonts w:hint="default" w:ascii="Wingdings" w:hAnsi="Wingdings"/>
       </w:rPr>
+      <w:start w:val="1"/>
+      <w:suff w:val="tab"/>
+    </w:lvl>
+  </w:abstractNum>
+  <w:abstractNum w:abstractNumId="21">
+    <w:lvl w:ilvl="0">
+      <w:isLgl w:val="false"/>
+      <w:lvlJc w:val="left"/>
+      <w:lvlText w:val="%1."/>
+      <w:numFmt w:val="decimal"/>
+      <w:pPr>
+        <w:pBdr/>
+        <w:spacing/>
+        <w:ind w:hanging="360" w:left="360"/>
+      </w:pPr>
+      <w:rPr/>
+      <w:start w:val="1"/>
+      <w:suff w:val="tab"/>
+    </w:lvl>
+    <w:lvl w:ilvl="1">
+      <w:isLgl w:val="false"/>
+      <w:lvlJc w:val="left"/>
+      <w:lvlText w:val="%1.%2."/>
+      <w:numFmt w:val="decimal"/>
+      <w:pPr>
+        <w:pBdr/>
+        <w:spacing/>
+        <w:ind w:hanging="432" w:left="792"/>
+      </w:pPr>
+      <w:rPr/>
+      <w:start w:val="1"/>
+      <w:suff w:val="tab"/>
+    </w:lvl>
+    <w:lvl w:ilvl="2">
+      <w:isLgl w:val="false"/>
+      <w:lvlJc w:val="left"/>
+      <w:lvlText w:val="%1.%2.%3."/>
+      <w:numFmt w:val="decimal"/>
+      <w:pPr>
+        <w:pBdr/>
+        <w:spacing/>
+        <w:ind w:hanging="504" w:left="1224"/>
+      </w:pPr>
+      <w:rPr/>
+      <w:start w:val="1"/>
+      <w:suff w:val="tab"/>
+    </w:lvl>
+    <w:lvl w:ilvl="3">
+      <w:isLgl w:val="false"/>
+      <w:lvlJc w:val="left"/>
+      <w:lvlText w:val="%1.%2.%3.%4."/>
+      <w:numFmt w:val="decimal"/>
+      <w:pPr>
+        <w:pBdr/>
+        <w:spacing/>
+        <w:ind w:hanging="648" w:left="1728"/>
+      </w:pPr>
+      <w:rPr/>
+      <w:start w:val="1"/>
+      <w:suff w:val="tab"/>
+    </w:lvl>
+    <w:lvl w:ilvl="4">
+      <w:isLgl w:val="false"/>
+      <w:lvlJc w:val="left"/>
+      <w:lvlText w:val="%1.%2.%3.%4.%5."/>
+      <w:numFmt w:val="decimal"/>
+      <w:pPr>
+        <w:pBdr/>
+        <w:spacing/>
+        <w:ind w:hanging="792" w:left="2232"/>
+      </w:pPr>
+      <w:rPr/>
+      <w:start w:val="1"/>
+      <w:suff w:val="tab"/>
+    </w:lvl>
+    <w:lvl w:ilvl="5">
+      <w:isLgl w:val="false"/>
+      <w:lvlJc w:val="left"/>
+      <w:lvlText w:val="%1.%2.%3.%4.%5.%6."/>
+      <w:numFmt w:val="decimal"/>
+      <w:pPr>
+        <w:pBdr/>
+        <w:spacing/>
+        <w:ind w:hanging="936" w:left="2736"/>
+      </w:pPr>
+      <w:rPr/>
+      <w:start w:val="1"/>
+      <w:suff w:val="tab"/>
+    </w:lvl>
+    <w:lvl w:ilvl="6">
+      <w:isLgl w:val="false"/>
+      <w:lvlJc w:val="left"/>
+      <w:lvlText w:val="%1.%2.%3.%4.%5.%6.%7."/>
+      <w:numFmt w:val="decimal"/>
+      <w:pPr>
+        <w:pBdr/>
+        <w:spacing/>
+        <w:ind w:hanging="1080" w:left="3240"/>
+      </w:pPr>
+      <w:rPr/>
+      <w:start w:val="1"/>
+      <w:suff w:val="tab"/>
+    </w:lvl>
+    <w:lvl w:ilvl="7">
+      <w:isLgl w:val="false"/>
+      <w:lvlJc w:val="left"/>
+      <w:lvlText w:val="%1.%2.%3.%4.%5.%6.%7.%8."/>
+      <w:numFmt w:val="decimal"/>
+      <w:pPr>
+        <w:pBdr/>
+        <w:spacing/>
+        <w:ind w:hanging="1224" w:left="3744"/>
+      </w:pPr>
+      <w:rPr/>
+      <w:start w:val="1"/>
+      <w:suff w:val="tab"/>
+    </w:lvl>
+    <w:lvl w:ilvl="8">
+      <w:isLgl w:val="false"/>
+      <w:lvlJc w:val="left"/>
+      <w:lvlText w:val="%1.%2.%3.%4.%5.%6.%7.%8.%9."/>
+      <w:numFmt w:val="decimal"/>
+      <w:pPr>
+        <w:pBdr/>
+        <w:spacing/>
+        <w:ind w:hanging="1440" w:left="4320"/>
+      </w:pPr>
+      <w:rPr/>
+      <w:start w:val="1"/>
+      <w:suff w:val="tab"/>
+    </w:lvl>
+  </w:abstractNum>
+  <w:abstractNum w:abstractNumId="22">
+    <w:lvl w:ilvl="0">
+      <w:isLgl w:val="false"/>
+      <w:lvlJc w:val="left"/>
+      <w:lvlText w:val="%1."/>
+      <w:numFmt w:val="decimal"/>
+      <w:pPr>
+        <w:pBdr/>
+        <w:spacing/>
+        <w:ind w:hanging="360" w:left="360"/>
+      </w:pPr>
+      <w:rPr/>
+      <w:start w:val="1"/>
+      <w:suff w:val="tab"/>
+    </w:lvl>
+    <w:lvl w:ilvl="1">
+      <w:isLgl w:val="false"/>
+      <w:lvlJc w:val="left"/>
+      <w:lvlText w:val="%1.%2."/>
+      <w:numFmt w:val="decimal"/>
+      <w:pPr>
+        <w:pBdr/>
+        <w:spacing/>
+        <w:ind w:hanging="432" w:left="792"/>
+      </w:pPr>
+      <w:rPr/>
+      <w:start w:val="1"/>
+      <w:suff w:val="tab"/>
+    </w:lvl>
+    <w:lvl w:ilvl="2">
+      <w:isLgl w:val="false"/>
+      <w:lvlJc w:val="left"/>
+      <w:lvlText w:val="%1.%2.%3."/>
+      <w:numFmt w:val="decimal"/>
+      <w:pPr>
+        <w:pBdr/>
+        <w:spacing/>
+        <w:ind w:hanging="504" w:left="1224"/>
+      </w:pPr>
+      <w:rPr/>
+      <w:start w:val="1"/>
+      <w:suff w:val="tab"/>
+    </w:lvl>
+    <w:lvl w:ilvl="3">
+      <w:isLgl w:val="false"/>
+      <w:lvlJc w:val="left"/>
+      <w:lvlText w:val="%1.%2.%3.%4."/>
+      <w:numFmt w:val="decimal"/>
+      <w:pPr>
+        <w:pBdr/>
+        <w:spacing/>
+        <w:ind w:hanging="648" w:left="1728"/>
+      </w:pPr>
+      <w:rPr/>
+      <w:start w:val="1"/>
+      <w:suff w:val="tab"/>
+    </w:lvl>
+    <w:lvl w:ilvl="4">
+      <w:isLgl w:val="false"/>
+      <w:lvlJc w:val="left"/>
+      <w:lvlText w:val="%1.%2.%3.%4.%5."/>
+      <w:numFmt w:val="decimal"/>
+      <w:pPr>
+        <w:pBdr/>
+        <w:spacing/>
+        <w:ind w:hanging="792" w:left="2232"/>
+      </w:pPr>
+      <w:rPr/>
+      <w:start w:val="1"/>
+      <w:suff w:val="tab"/>
+    </w:lvl>
+    <w:lvl w:ilvl="5">
+      <w:isLgl w:val="false"/>
+      <w:lvlJc w:val="left"/>
+      <w:lvlText w:val="%1.%2.%3.%4.%5.%6."/>
+      <w:numFmt w:val="decimal"/>
+      <w:pPr>
+        <w:pBdr/>
+        <w:spacing/>
+        <w:ind w:hanging="936" w:left="2736"/>
+      </w:pPr>
+      <w:rPr/>
+      <w:start w:val="1"/>
+      <w:suff w:val="tab"/>
+    </w:lvl>
+    <w:lvl w:ilvl="6">
+      <w:isLgl w:val="false"/>
+      <w:lvlJc w:val="left"/>
+      <w:lvlText w:val="%1.%2.%3.%4.%5.%6.%7."/>
+      <w:numFmt w:val="decimal"/>
+      <w:pPr>
+        <w:pBdr/>
+        <w:spacing/>
+        <w:ind w:hanging="1080" w:left="3240"/>
+      </w:pPr>
+      <w:rPr/>
+      <w:start w:val="1"/>
+      <w:suff w:val="tab"/>
+    </w:lvl>
+    <w:lvl w:ilvl="7">
+      <w:isLgl w:val="false"/>
+      <w:lvlJc w:val="left"/>
+      <w:lvlText w:val="%1.%2.%3.%4.%5.%6.%7.%8."/>
+      <w:numFmt w:val="decimal"/>
+      <w:pPr>
+        <w:pBdr/>
+        <w:spacing/>
+        <w:ind w:hanging="1224" w:left="3744"/>
+      </w:pPr>
+      <w:rPr/>
+      <w:start w:val="1"/>
+      <w:suff w:val="tab"/>
+    </w:lvl>
+    <w:lvl w:ilvl="8">
+      <w:isLgl w:val="false"/>
+      <w:lvlJc w:val="left"/>
+      <w:lvlText w:val="%1.%2.%3.%4.%5.%6.%7.%8.%9."/>
+      <w:numFmt w:val="decimal"/>
+      <w:pPr>
+        <w:pBdr/>
+        <w:spacing/>
+        <w:ind w:hanging="1440" w:left="4320"/>
+      </w:pPr>
+      <w:rPr/>
       <w:start w:val="1"/>
       <w:suff w:val="tab"/>
     </w:lvl>
@@ -12298,6 +13300,12 @@
   </w:num>
   <w:num w:numId="21">
     <w:abstractNumId w:val="1"/>
+  </w:num>
+  <w:num w:numId="22">
+    <w:abstractNumId w:val="21"/>
+  </w:num>
+  <w:num w:numId="23">
+    <w:abstractNumId w:val="22"/>
   </w:num>
 </w:numbering>
 </file>

</xml_diff>